<commit_message>
Actualización de mi parte de la bitácora
Agregué mi parte de la bitácora, de los realizado el 30 de octubre de 2020
</commit_message>
<xml_diff>
--- a/Bitácora.docx
+++ b/Bitácora.docx
@@ -1,6 +1,6 @@
 
 <file path=word/document.xml><?xml version="1.0" encoding="utf-8"?>
-<w:document xmlns:wpc="http://schemas.microsoft.com/office/word/2010/wordprocessingCanvas" xmlns:cx="http://schemas.microsoft.com/office/drawing/2014/chartex" xmlns:cx1="http://schemas.microsoft.com/office/drawing/2015/9/8/chartex" xmlns:cx2="http://schemas.microsoft.com/office/drawing/2015/10/21/chartex" xmlns:cx3="http://schemas.microsoft.com/office/drawing/2016/5/9/chartex" xmlns:cx4="http://schemas.microsoft.com/office/drawing/2016/5/10/chartex" xmlns:cx5="http://schemas.microsoft.com/office/drawing/2016/5/11/chartex" xmlns:cx6="http://schemas.microsoft.com/office/drawing/2016/5/12/chartex" xmlns:cx7="http://schemas.microsoft.com/office/drawing/2016/5/13/chartex" xmlns:cx8="http://schemas.microsoft.com/office/drawing/2016/5/14/chartex" xmlns:mc="http://schemas.openxmlformats.org/markup-compatibility/2006" xmlns:aink="http://schemas.microsoft.com/office/drawing/2016/ink" xmlns:am3d="http://schemas.microsoft.com/office/drawing/2017/model3d" xmlns:o="urn:schemas-microsoft-com:office:office" xmlns:r="http://schemas.openxmlformats.org/officeDocument/2006/relationships" xmlns:m="http://schemas.openxmlformats.org/officeDocument/2006/math" xmlns:v="urn:schemas-microsoft-com:vml" xmlns:wp14="http://schemas.microsoft.com/office/word/2010/wordprocessingDrawing" xmlns:wp="http://schemas.openxmlformats.org/drawingml/2006/wordprocessingDrawing" xmlns:w10="urn:schemas-microsoft-com:office:word" xmlns:w="http://schemas.openxmlformats.org/wordprocessingml/2006/main" xmlns:w14="http://schemas.microsoft.com/office/word/2010/wordml" xmlns:w15="http://schemas.microsoft.com/office/word/2012/wordml" xmlns:w16cex="http://schemas.microsoft.com/office/word/2018/wordml/cex" xmlns:w16cid="http://schemas.microsoft.com/office/word/2016/wordml/cid" xmlns:w16="http://schemas.microsoft.com/office/word/2018/wordml" xmlns:w16se="http://schemas.microsoft.com/office/word/2015/wordml/symex" xmlns:wpg="http://schemas.microsoft.com/office/word/2010/wordprocessingGroup" xmlns:wpi="http://schemas.microsoft.com/office/word/2010/wordprocessingInk" xmlns:wne="http://schemas.microsoft.com/office/word/2006/wordml" xmlns:wps="http://schemas.microsoft.com/office/word/2010/wordprocessingShape" mc:Ignorable="w14 w15 w16se w16cid w16 w16cex wp14">
+<w:document xmlns:wpc="http://schemas.microsoft.com/office/word/2010/wordprocessingCanvas" xmlns:cx="http://schemas.microsoft.com/office/drawing/2014/chartex" xmlns:cx1="http://schemas.microsoft.com/office/drawing/2015/9/8/chartex" xmlns:cx2="http://schemas.microsoft.com/office/drawing/2015/10/21/chartex" xmlns:cx3="http://schemas.microsoft.com/office/drawing/2016/5/9/chartex" xmlns:cx4="http://schemas.microsoft.com/office/drawing/2016/5/10/chartex" xmlns:cx5="http://schemas.microsoft.com/office/drawing/2016/5/11/chartex" xmlns:cx6="http://schemas.microsoft.com/office/drawing/2016/5/12/chartex" xmlns:cx7="http://schemas.microsoft.com/office/drawing/2016/5/13/chartex" xmlns:cx8="http://schemas.microsoft.com/office/drawing/2016/5/14/chartex" xmlns:mc="http://schemas.openxmlformats.org/markup-compatibility/2006" xmlns:aink="http://schemas.microsoft.com/office/drawing/2016/ink" xmlns:am3d="http://schemas.microsoft.com/office/drawing/2017/model3d" xmlns:o="urn:schemas-microsoft-com:office:office" xmlns:r="http://schemas.openxmlformats.org/officeDocument/2006/relationships" xmlns:m="http://schemas.openxmlformats.org/officeDocument/2006/math" xmlns:v="urn:schemas-microsoft-com:vml" xmlns:wp14="http://schemas.microsoft.com/office/word/2010/wordprocessingDrawing" xmlns:wp="http://schemas.openxmlformats.org/drawingml/2006/wordprocessingDrawing" xmlns:w10="urn:schemas-microsoft-com:office:word" xmlns:w="http://schemas.openxmlformats.org/wordprocessingml/2006/main" xmlns:w14="http://schemas.microsoft.com/office/word/2010/wordml" xmlns:w15="http://schemas.microsoft.com/office/word/2012/wordml" xmlns:w16cid="http://schemas.microsoft.com/office/word/2016/wordml/cid" xmlns:w16se="http://schemas.microsoft.com/office/word/2015/wordml/symex" xmlns:wpg="http://schemas.microsoft.com/office/word/2010/wordprocessingGroup" xmlns:wpi="http://schemas.microsoft.com/office/word/2010/wordprocessingInk" xmlns:wne="http://schemas.microsoft.com/office/word/2006/wordml" xmlns:wps="http://schemas.microsoft.com/office/word/2010/wordprocessingShape" mc:Ignorable="w14 w15 w16se w16cid wp14">
   <w:body>
     <w:p>
       <w:pPr>
@@ -89,21 +89,7 @@
         <w:rPr>
           <w:rFonts w:ascii="Arial" w:hAnsi="Arial" w:cs="Arial"/>
         </w:rPr>
-        <w:t xml:space="preserve"> Google </w:t>
-      </w:r>
-      <w:proofErr w:type="spellStart"/>
-      <w:r>
-        <w:rPr>
-          <w:rFonts w:ascii="Arial" w:hAnsi="Arial" w:cs="Arial"/>
-        </w:rPr>
-        <w:t>Meet</w:t>
-      </w:r>
-      <w:proofErr w:type="spellEnd"/>
-      <w:r>
-        <w:rPr>
-          <w:rFonts w:ascii="Arial" w:hAnsi="Arial" w:cs="Arial"/>
-        </w:rPr>
-        <w:t xml:space="preserve">, donde cada quién expuso su código presentado para la Práctica 4 Clases y Objetos, puesto que esta práctica </w:t>
+        <w:t xml:space="preserve"> Google Meet, donde cada quién expuso su código presentado para la Práctica 4 Clases y Objetos, puesto que esta práctica </w:t>
       </w:r>
       <w:r>
         <w:rPr>
@@ -250,7 +236,6 @@
         </w:rPr>
         <w:t xml:space="preserve">de la interfaz general </w:t>
       </w:r>
-      <w:proofErr w:type="spellStart"/>
       <w:r>
         <w:rPr>
           <w:rFonts w:ascii="Arial" w:hAnsi="Arial" w:cs="Arial"/>
@@ -259,7 +244,6 @@
         </w:rPr>
         <w:t>Collection</w:t>
       </w:r>
-      <w:proofErr w:type="spellEnd"/>
       <w:r>
         <w:rPr>
           <w:rFonts w:ascii="Arial" w:hAnsi="Arial" w:cs="Arial"/>
@@ -341,6 +325,530 @@
           <w:rFonts w:ascii="Arial" w:hAnsi="Arial" w:cs="Arial"/>
         </w:rPr>
       </w:pPr>
+    </w:p>
+    <w:p>
+      <w:pPr>
+        <w:spacing w:after="0" w:line="360" w:lineRule="auto"/>
+        <w:jc w:val="both"/>
+        <w:rPr>
+          <w:rFonts w:ascii="Arial" w:hAnsi="Arial" w:cs="Arial"/>
+        </w:rPr>
+      </w:pPr>
+    </w:p>
+    <w:p>
+      <w:pPr>
+        <w:spacing w:after="0" w:line="360" w:lineRule="auto"/>
+        <w:jc w:val="both"/>
+        <w:rPr>
+          <w:rFonts w:ascii="Arial" w:hAnsi="Arial" w:cs="Arial"/>
+        </w:rPr>
+      </w:pPr>
+    </w:p>
+    <w:p>
+      <w:pPr>
+        <w:spacing w:after="0" w:line="360" w:lineRule="auto"/>
+        <w:jc w:val="both"/>
+        <w:rPr>
+          <w:rFonts w:ascii="Arial" w:hAnsi="Arial" w:cs="Arial"/>
+        </w:rPr>
+      </w:pPr>
+    </w:p>
+    <w:p>
+      <w:pPr>
+        <w:spacing w:after="0" w:line="360" w:lineRule="auto"/>
+        <w:jc w:val="both"/>
+        <w:rPr>
+          <w:rFonts w:ascii="Arial" w:hAnsi="Arial" w:cs="Arial"/>
+        </w:rPr>
+      </w:pPr>
+    </w:p>
+    <w:p>
+      <w:pPr>
+        <w:spacing w:after="0" w:line="360" w:lineRule="auto"/>
+        <w:jc w:val="both"/>
+        <w:rPr>
+          <w:rFonts w:ascii="Arial" w:hAnsi="Arial" w:cs="Arial"/>
+        </w:rPr>
+      </w:pPr>
+    </w:p>
+    <w:p>
+      <w:pPr>
+        <w:spacing w:after="0" w:line="360" w:lineRule="auto"/>
+        <w:jc w:val="both"/>
+        <w:rPr>
+          <w:rFonts w:ascii="Arial" w:hAnsi="Arial" w:cs="Arial"/>
+        </w:rPr>
+      </w:pPr>
+    </w:p>
+    <w:p>
+      <w:pPr>
+        <w:spacing w:after="0" w:line="360" w:lineRule="auto"/>
+        <w:jc w:val="both"/>
+        <w:rPr>
+          <w:rFonts w:ascii="Arial" w:hAnsi="Arial" w:cs="Arial"/>
+        </w:rPr>
+      </w:pPr>
+    </w:p>
+    <w:p>
+      <w:pPr>
+        <w:pStyle w:val="Prrafodelista"/>
+        <w:numPr>
+          <w:ilvl w:val="0"/>
+          <w:numId w:val="2"/>
+        </w:numPr>
+        <w:spacing w:after="0" w:line="360" w:lineRule="auto"/>
+        <w:jc w:val="both"/>
+        <w:rPr>
+          <w:rFonts w:ascii="Arial" w:hAnsi="Arial" w:cs="Arial"/>
+        </w:rPr>
+      </w:pPr>
+      <w:r>
+        <w:rPr>
+          <w:rFonts w:ascii="Arial" w:hAnsi="Arial" w:cs="Arial"/>
+        </w:rPr>
+        <w:lastRenderedPageBreak/>
+        <w:t>Viernes 30</w:t>
+      </w:r>
+      <w:r>
+        <w:rPr>
+          <w:rFonts w:ascii="Arial" w:hAnsi="Arial" w:cs="Arial"/>
+        </w:rPr>
+        <w:t xml:space="preserve"> de octubre</w:t>
+      </w:r>
+    </w:p>
+    <w:p>
+      <w:pPr>
+        <w:spacing w:after="0" w:line="360" w:lineRule="auto"/>
+        <w:jc w:val="both"/>
+        <w:rPr>
+          <w:rFonts w:ascii="Arial" w:hAnsi="Arial" w:cs="Arial"/>
+        </w:rPr>
+      </w:pPr>
+      <w:r>
+        <w:rPr>
+          <w:rFonts w:ascii="Arial" w:hAnsi="Arial" w:cs="Arial"/>
+        </w:rPr>
+        <w:t>En este día, los miembros del equipo se reunieron durante todo el día para lograr avanzar en los detalles de implementación del programa</w:t>
+      </w:r>
+      <w:r>
+        <w:rPr>
+          <w:rFonts w:ascii="Arial" w:hAnsi="Arial" w:cs="Arial"/>
+        </w:rPr>
+        <w:t>.</w:t>
+      </w:r>
+      <w:r>
+        <w:rPr>
+          <w:rFonts w:ascii="Arial" w:hAnsi="Arial" w:cs="Arial"/>
+        </w:rPr>
+        <w:t xml:space="preserve"> </w:t>
+      </w:r>
+      <w:r>
+        <w:rPr>
+          <w:rFonts w:ascii="Arial" w:hAnsi="Arial" w:cs="Arial"/>
+        </w:rPr>
+        <w:t>Hubo gran comunicación</w:t>
+      </w:r>
+      <w:r>
+        <w:rPr>
+          <w:rFonts w:ascii="Arial" w:hAnsi="Arial" w:cs="Arial"/>
+        </w:rPr>
+        <w:t xml:space="preserve"> e intercambio</w:t>
+      </w:r>
+      <w:r>
+        <w:rPr>
+          <w:rFonts w:ascii="Arial" w:hAnsi="Arial" w:cs="Arial"/>
+        </w:rPr>
+        <w:t xml:space="preserve"> de ideas, </w:t>
+      </w:r>
+      <w:r>
+        <w:rPr>
+          <w:rFonts w:ascii="Arial" w:hAnsi="Arial" w:cs="Arial"/>
+        </w:rPr>
+        <w:t xml:space="preserve">conceptos, </w:t>
+      </w:r>
+      <w:r>
+        <w:rPr>
+          <w:rFonts w:ascii="Arial" w:hAnsi="Arial" w:cs="Arial"/>
+        </w:rPr>
+        <w:t xml:space="preserve">y </w:t>
+      </w:r>
+      <w:r>
+        <w:rPr>
+          <w:rFonts w:ascii="Arial" w:hAnsi="Arial" w:cs="Arial"/>
+        </w:rPr>
+        <w:t>estrategias para realizar las modificaciones necesarias al programa.</w:t>
+      </w:r>
+      <w:r>
+        <w:rPr>
+          <w:rFonts w:ascii="Arial" w:hAnsi="Arial" w:cs="Arial"/>
+        </w:rPr>
+        <w:t xml:space="preserve"> </w:t>
+      </w:r>
+      <w:r>
+        <w:rPr>
+          <w:rFonts w:ascii="Arial" w:hAnsi="Arial" w:cs="Arial"/>
+        </w:rPr>
+        <w:t xml:space="preserve">En cuanto al avance alcanzado este día, es necesario mencionar que se </w:t>
+      </w:r>
+      <w:r>
+        <w:rPr>
+          <w:rFonts w:ascii="Arial" w:hAnsi="Arial" w:cs="Arial"/>
+        </w:rPr>
+        <w:t xml:space="preserve">añadieron las condiciones que se estipularon en </w:t>
+      </w:r>
+      <w:r>
+        <w:rPr>
+          <w:rFonts w:ascii="Arial" w:hAnsi="Arial" w:cs="Arial"/>
+        </w:rPr>
+        <w:t>la definición</w:t>
+      </w:r>
+      <w:r>
+        <w:rPr>
+          <w:rFonts w:ascii="Arial" w:hAnsi="Arial" w:cs="Arial"/>
+        </w:rPr>
+        <w:t xml:space="preserve"> proyecto</w:t>
+      </w:r>
+      <w:r>
+        <w:rPr>
+          <w:rFonts w:ascii="Arial" w:hAnsi="Arial" w:cs="Arial"/>
+        </w:rPr>
+        <w:t xml:space="preserve">, pues se logró </w:t>
+      </w:r>
+      <w:r>
+        <w:rPr>
+          <w:rFonts w:ascii="Arial" w:hAnsi="Arial" w:cs="Arial"/>
+        </w:rPr>
+        <w:t>cumplir que los alumnos no t</w:t>
+      </w:r>
+      <w:r>
+        <w:rPr>
+          <w:rFonts w:ascii="Arial" w:hAnsi="Arial" w:cs="Arial"/>
+        </w:rPr>
+        <w:t>uvieran</w:t>
+      </w:r>
+      <w:r>
+        <w:rPr>
+          <w:rFonts w:ascii="Arial" w:hAnsi="Arial" w:cs="Arial"/>
+        </w:rPr>
+        <w:t xml:space="preserve"> más de tres grupos en su definición</w:t>
+      </w:r>
+      <w:r>
+        <w:rPr>
+          <w:rFonts w:ascii="Arial" w:hAnsi="Arial" w:cs="Arial"/>
+        </w:rPr>
+        <w:t>.</w:t>
+      </w:r>
+      <w:r>
+        <w:rPr>
+          <w:rFonts w:ascii="Arial" w:hAnsi="Arial" w:cs="Arial"/>
+        </w:rPr>
+        <w:t xml:space="preserve"> Así mismo, se logró que los profesores </w:t>
+      </w:r>
+      <w:r>
+        <w:rPr>
+          <w:rFonts w:ascii="Arial" w:hAnsi="Arial" w:cs="Arial"/>
+        </w:rPr>
+        <w:t xml:space="preserve">pudieran impartir </w:t>
+      </w:r>
+      <w:r>
+        <w:rPr>
+          <w:rFonts w:ascii="Arial" w:hAnsi="Arial" w:cs="Arial"/>
+        </w:rPr>
+        <w:t>la misma asignatura</w:t>
+      </w:r>
+      <w:r>
+        <w:rPr>
+          <w:rFonts w:ascii="Arial" w:hAnsi="Arial" w:cs="Arial"/>
+        </w:rPr>
+        <w:t xml:space="preserve">, pero en diferentes grupos, para simular lo que sucede en el sistema educativo en </w:t>
+      </w:r>
+      <w:r>
+        <w:rPr>
+          <w:rFonts w:ascii="Arial" w:hAnsi="Arial" w:cs="Arial"/>
+        </w:rPr>
+        <w:t xml:space="preserve">las </w:t>
+      </w:r>
+      <w:r>
+        <w:rPr>
+          <w:rFonts w:ascii="Arial" w:hAnsi="Arial" w:cs="Arial"/>
+        </w:rPr>
+        <w:t xml:space="preserve">que, en </w:t>
+      </w:r>
+      <w:r>
+        <w:rPr>
+          <w:rFonts w:ascii="Arial" w:hAnsi="Arial" w:cs="Arial"/>
+        </w:rPr>
+        <w:t>ocasiones</w:t>
+      </w:r>
+      <w:r>
+        <w:rPr>
+          <w:rFonts w:ascii="Arial" w:hAnsi="Arial" w:cs="Arial"/>
+        </w:rPr>
+        <w:t xml:space="preserve"> hay grupos de la misma asignatura con el mismo profesor</w:t>
+      </w:r>
+      <w:r>
+        <w:rPr>
+          <w:rFonts w:ascii="Arial" w:hAnsi="Arial" w:cs="Arial"/>
+        </w:rPr>
+        <w:t>.</w:t>
+      </w:r>
+      <w:r>
+        <w:rPr>
+          <w:rFonts w:ascii="Arial" w:hAnsi="Arial" w:cs="Arial"/>
+        </w:rPr>
+        <w:t xml:space="preserve"> </w:t>
+      </w:r>
+    </w:p>
+    <w:p>
+      <w:pPr>
+        <w:spacing w:after="0" w:line="360" w:lineRule="auto"/>
+        <w:jc w:val="both"/>
+        <w:rPr>
+          <w:rFonts w:ascii="Arial" w:hAnsi="Arial" w:cs="Arial"/>
+        </w:rPr>
+      </w:pPr>
+      <w:r>
+        <w:rPr>
+          <w:rFonts w:ascii="Arial" w:hAnsi="Arial" w:cs="Arial"/>
+        </w:rPr>
+        <w:t xml:space="preserve">Otro de los aspectos más importantes que se trató en esta junta, fue la implementación de las colecciones al programa, pues se tuvo que buscar la manera </w:t>
+      </w:r>
+      <w:r>
+        <w:rPr>
+          <w:rFonts w:ascii="Arial" w:hAnsi="Arial" w:cs="Arial"/>
+        </w:rPr>
+        <w:t xml:space="preserve">adecuada </w:t>
+      </w:r>
+      <w:r>
+        <w:rPr>
+          <w:rFonts w:ascii="Arial" w:hAnsi="Arial" w:cs="Arial"/>
+        </w:rPr>
+        <w:t>de añadir la colección apropiada</w:t>
+      </w:r>
+      <w:r>
+        <w:rPr>
+          <w:rFonts w:ascii="Arial" w:hAnsi="Arial" w:cs="Arial"/>
+        </w:rPr>
+        <w:t xml:space="preserve"> </w:t>
+      </w:r>
+      <w:r>
+        <w:rPr>
+          <w:rFonts w:ascii="Arial" w:hAnsi="Arial" w:cs="Arial"/>
+        </w:rPr>
+        <w:t>en cada circunstancia.</w:t>
+      </w:r>
+      <w:r>
+        <w:rPr>
+          <w:rFonts w:ascii="Arial" w:hAnsi="Arial" w:cs="Arial"/>
+        </w:rPr>
+        <w:t xml:space="preserve"> Se agregaron mapas, conjuntos y listas, colecciones que sirvieron en gran medida para </w:t>
+      </w:r>
+      <w:r>
+        <w:rPr>
+          <w:rFonts w:ascii="Arial" w:hAnsi="Arial" w:cs="Arial"/>
+        </w:rPr>
+        <w:t xml:space="preserve">la estructura </w:t>
+      </w:r>
+      <w:r>
+        <w:rPr>
+          <w:rFonts w:ascii="Arial" w:hAnsi="Arial" w:cs="Arial"/>
+        </w:rPr>
+        <w:t>interna del código.</w:t>
+      </w:r>
+      <w:r>
+        <w:rPr>
+          <w:rFonts w:ascii="Arial" w:hAnsi="Arial" w:cs="Arial"/>
+        </w:rPr>
+        <w:t xml:space="preserve"> </w:t>
+      </w:r>
+      <w:r>
+        <w:rPr>
+          <w:rFonts w:ascii="Arial" w:hAnsi="Arial" w:cs="Arial"/>
+        </w:rPr>
+        <w:t xml:space="preserve">También el equipo dispuso tiempo y esfuerzo para convertir la mayoría de </w:t>
+      </w:r>
+      <w:r>
+        <w:rPr>
+          <w:rFonts w:ascii="Arial" w:hAnsi="Arial" w:cs="Arial"/>
+        </w:rPr>
+        <w:t>los métodos</w:t>
+      </w:r>
+      <w:r>
+        <w:rPr>
+          <w:rFonts w:ascii="Arial" w:hAnsi="Arial" w:cs="Arial"/>
+        </w:rPr>
+        <w:t xml:space="preserve"> y atributos estáticos </w:t>
+      </w:r>
+      <w:r>
+        <w:rPr>
+          <w:rFonts w:ascii="Arial" w:hAnsi="Arial" w:cs="Arial"/>
+        </w:rPr>
+        <w:t xml:space="preserve">en </w:t>
+      </w:r>
+      <w:r>
+        <w:rPr>
+          <w:rFonts w:ascii="Arial" w:hAnsi="Arial" w:cs="Arial"/>
+        </w:rPr>
+        <w:t xml:space="preserve">métodos de instancia; así mismo, se </w:t>
+      </w:r>
+      <w:r>
+        <w:rPr>
+          <w:rFonts w:ascii="Arial" w:hAnsi="Arial" w:cs="Arial"/>
+        </w:rPr>
+        <w:t xml:space="preserve">instanciaron objetos de las diferentes clases en ciertos puntos del programa, esto para trabajar con las características del paradigma, implementándose la composición de clases en </w:t>
+      </w:r>
+      <w:r>
+        <w:rPr>
+          <w:rFonts w:ascii="Arial" w:hAnsi="Arial" w:cs="Arial"/>
+        </w:rPr>
+        <w:t>la</w:t>
+      </w:r>
+      <w:r>
+        <w:rPr>
+          <w:rFonts w:ascii="Arial" w:hAnsi="Arial" w:cs="Arial"/>
+        </w:rPr>
+        <w:t xml:space="preserve"> mayoría</w:t>
+      </w:r>
+      <w:r>
+        <w:rPr>
+          <w:rFonts w:ascii="Arial" w:hAnsi="Arial" w:cs="Arial"/>
+        </w:rPr>
+        <w:t xml:space="preserve"> del código</w:t>
+      </w:r>
+      <w:r>
+        <w:rPr>
+          <w:rFonts w:ascii="Arial" w:hAnsi="Arial" w:cs="Arial"/>
+        </w:rPr>
+        <w:t>.</w:t>
+      </w:r>
+      <w:r>
+        <w:rPr>
+          <w:rFonts w:ascii="Arial" w:hAnsi="Arial" w:cs="Arial"/>
+        </w:rPr>
+        <w:t xml:space="preserve"> </w:t>
+      </w:r>
+      <w:bookmarkStart w:id="0" w:name="_GoBack"/>
+      <w:bookmarkEnd w:id="0"/>
+      <w:r>
+        <w:rPr>
+          <w:rFonts w:ascii="Arial" w:hAnsi="Arial" w:cs="Arial"/>
+        </w:rPr>
+        <w:t>Se revisó el</w:t>
+      </w:r>
+      <w:r>
+        <w:rPr>
+          <w:rFonts w:ascii="Arial" w:hAnsi="Arial" w:cs="Arial"/>
+        </w:rPr>
+        <w:t xml:space="preserve"> uso de paquetes, pero solo se trataron los asuntos teóricos relacionados.</w:t>
+      </w:r>
+      <w:r>
+        <w:rPr>
+          <w:rFonts w:ascii="Arial" w:hAnsi="Arial" w:cs="Arial"/>
+        </w:rPr>
+        <w:t xml:space="preserve"> Se ajustó un </w:t>
+      </w:r>
+      <w:r>
+        <w:rPr>
+          <w:rFonts w:ascii="Arial" w:hAnsi="Arial" w:cs="Arial"/>
+        </w:rPr>
+        <w:t xml:space="preserve">cronograma y horario de actividades para alcanzar </w:t>
+      </w:r>
+      <w:r>
+        <w:rPr>
+          <w:rFonts w:ascii="Arial" w:hAnsi="Arial" w:cs="Arial"/>
+        </w:rPr>
+        <w:t xml:space="preserve">correctamente en tiempo y forma </w:t>
+      </w:r>
+      <w:r>
+        <w:rPr>
+          <w:rFonts w:ascii="Arial" w:hAnsi="Arial" w:cs="Arial"/>
+        </w:rPr>
+        <w:t>los objetivos previos a la entrega final del proyecto</w:t>
+      </w:r>
+      <w:r>
+        <w:rPr>
+          <w:rFonts w:ascii="Arial" w:hAnsi="Arial" w:cs="Arial"/>
+        </w:rPr>
+        <w:t>. De esta manera</w:t>
+      </w:r>
+      <w:r>
+        <w:rPr>
+          <w:rFonts w:ascii="Arial" w:hAnsi="Arial" w:cs="Arial"/>
+        </w:rPr>
+        <w:t xml:space="preserve"> </w:t>
+      </w:r>
+      <w:r>
+        <w:rPr>
+          <w:rFonts w:ascii="Arial" w:hAnsi="Arial" w:cs="Arial"/>
+        </w:rPr>
+        <w:t>se desarroll</w:t>
+      </w:r>
+      <w:r>
+        <w:rPr>
+          <w:rFonts w:ascii="Arial" w:hAnsi="Arial" w:cs="Arial"/>
+        </w:rPr>
+        <w:t>aron las actividades abordadas en</w:t>
+      </w:r>
+      <w:r>
+        <w:rPr>
+          <w:rFonts w:ascii="Arial" w:hAnsi="Arial" w:cs="Arial"/>
+        </w:rPr>
+        <w:t xml:space="preserve"> la reunión del día 30 de octubre</w:t>
+      </w:r>
+      <w:r>
+        <w:rPr>
+          <w:rFonts w:ascii="Arial" w:hAnsi="Arial" w:cs="Arial"/>
+        </w:rPr>
+        <w:t xml:space="preserve">. </w:t>
+      </w:r>
+      <w:r>
+        <w:rPr>
+          <w:rFonts w:ascii="Arial" w:hAnsi="Arial" w:cs="Arial"/>
+        </w:rPr>
+        <w:t xml:space="preserve">Para cerrar este reporte, es importante decir que la mayor parte del trabajo fue síncrono y </w:t>
+      </w:r>
+      <w:r>
+        <w:rPr>
+          <w:rFonts w:ascii="Arial" w:hAnsi="Arial" w:cs="Arial"/>
+        </w:rPr>
+        <w:t xml:space="preserve">organizado, mediante el uso de útiles plataformas </w:t>
+      </w:r>
+      <w:r>
+        <w:rPr>
+          <w:rFonts w:ascii="Arial" w:hAnsi="Arial" w:cs="Arial"/>
+        </w:rPr>
+        <w:t xml:space="preserve">en línea </w:t>
+      </w:r>
+      <w:r>
+        <w:rPr>
+          <w:rFonts w:ascii="Arial" w:hAnsi="Arial" w:cs="Arial"/>
+        </w:rPr>
+        <w:t xml:space="preserve">como </w:t>
+      </w:r>
+      <w:r>
+        <w:rPr>
+          <w:rFonts w:ascii="Arial" w:hAnsi="Arial" w:cs="Arial"/>
+        </w:rPr>
+        <w:t>G</w:t>
+      </w:r>
+      <w:r>
+        <w:rPr>
+          <w:rFonts w:ascii="Arial" w:hAnsi="Arial" w:cs="Arial"/>
+        </w:rPr>
+        <w:t>it</w:t>
+      </w:r>
+      <w:r>
+        <w:rPr>
+          <w:rFonts w:ascii="Arial" w:hAnsi="Arial" w:cs="Arial"/>
+        </w:rPr>
+        <w:t>H</w:t>
+      </w:r>
+      <w:r>
+        <w:rPr>
+          <w:rFonts w:ascii="Arial" w:hAnsi="Arial" w:cs="Arial"/>
+        </w:rPr>
+        <w:t>ub y Google Meet.</w:t>
+      </w:r>
     </w:p>
     <w:p>
       <w:pPr>
@@ -370,7 +878,7 @@
 </file>
 
 <file path=word/endnotes.xml><?xml version="1.0" encoding="utf-8"?>
-<w:endnotes xmlns:wpc="http://schemas.microsoft.com/office/word/2010/wordprocessingCanvas" xmlns:cx="http://schemas.microsoft.com/office/drawing/2014/chartex" xmlns:cx1="http://schemas.microsoft.com/office/drawing/2015/9/8/chartex" xmlns:cx2="http://schemas.microsoft.com/office/drawing/2015/10/21/chartex" xmlns:cx3="http://schemas.microsoft.com/office/drawing/2016/5/9/chartex" xmlns:cx4="http://schemas.microsoft.com/office/drawing/2016/5/10/chartex" xmlns:cx5="http://schemas.microsoft.com/office/drawing/2016/5/11/chartex" xmlns:cx6="http://schemas.microsoft.com/office/drawing/2016/5/12/chartex" xmlns:cx7="http://schemas.microsoft.com/office/drawing/2016/5/13/chartex" xmlns:cx8="http://schemas.microsoft.com/office/drawing/2016/5/14/chartex" xmlns:mc="http://schemas.openxmlformats.org/markup-compatibility/2006" xmlns:aink="http://schemas.microsoft.com/office/drawing/2016/ink" xmlns:am3d="http://schemas.microsoft.com/office/drawing/2017/model3d" xmlns:o="urn:schemas-microsoft-com:office:office" xmlns:r="http://schemas.openxmlformats.org/officeDocument/2006/relationships" xmlns:m="http://schemas.openxmlformats.org/officeDocument/2006/math" xmlns:v="urn:schemas-microsoft-com:vml" xmlns:wp14="http://schemas.microsoft.com/office/word/2010/wordprocessingDrawing" xmlns:wp="http://schemas.openxmlformats.org/drawingml/2006/wordprocessingDrawing" xmlns:w10="urn:schemas-microsoft-com:office:word" xmlns:w="http://schemas.openxmlformats.org/wordprocessingml/2006/main" xmlns:w14="http://schemas.microsoft.com/office/word/2010/wordml" xmlns:w15="http://schemas.microsoft.com/office/word/2012/wordml" xmlns:w16cex="http://schemas.microsoft.com/office/word/2018/wordml/cex" xmlns:w16cid="http://schemas.microsoft.com/office/word/2016/wordml/cid" xmlns:w16="http://schemas.microsoft.com/office/word/2018/wordml" xmlns:w16se="http://schemas.microsoft.com/office/word/2015/wordml/symex" xmlns:wpg="http://schemas.microsoft.com/office/word/2010/wordprocessingGroup" xmlns:wpi="http://schemas.microsoft.com/office/word/2010/wordprocessingInk" xmlns:wne="http://schemas.microsoft.com/office/word/2006/wordml" xmlns:wps="http://schemas.microsoft.com/office/word/2010/wordprocessingShape" mc:Ignorable="w14 w15 w16se w16cid w16 w16cex wp14">
+<w:endnotes xmlns:wpc="http://schemas.microsoft.com/office/word/2010/wordprocessingCanvas" xmlns:cx="http://schemas.microsoft.com/office/drawing/2014/chartex" xmlns:cx1="http://schemas.microsoft.com/office/drawing/2015/9/8/chartex" xmlns:cx2="http://schemas.microsoft.com/office/drawing/2015/10/21/chartex" xmlns:cx3="http://schemas.microsoft.com/office/drawing/2016/5/9/chartex" xmlns:cx4="http://schemas.microsoft.com/office/drawing/2016/5/10/chartex" xmlns:cx5="http://schemas.microsoft.com/office/drawing/2016/5/11/chartex" xmlns:cx6="http://schemas.microsoft.com/office/drawing/2016/5/12/chartex" xmlns:cx7="http://schemas.microsoft.com/office/drawing/2016/5/13/chartex" xmlns:cx8="http://schemas.microsoft.com/office/drawing/2016/5/14/chartex" xmlns:mc="http://schemas.openxmlformats.org/markup-compatibility/2006" xmlns:aink="http://schemas.microsoft.com/office/drawing/2016/ink" xmlns:am3d="http://schemas.microsoft.com/office/drawing/2017/model3d" xmlns:o="urn:schemas-microsoft-com:office:office" xmlns:r="http://schemas.openxmlformats.org/officeDocument/2006/relationships" xmlns:m="http://schemas.openxmlformats.org/officeDocument/2006/math" xmlns:v="urn:schemas-microsoft-com:vml" xmlns:wp14="http://schemas.microsoft.com/office/word/2010/wordprocessingDrawing" xmlns:wp="http://schemas.openxmlformats.org/drawingml/2006/wordprocessingDrawing" xmlns:w10="urn:schemas-microsoft-com:office:word" xmlns:w="http://schemas.openxmlformats.org/wordprocessingml/2006/main" xmlns:w14="http://schemas.microsoft.com/office/word/2010/wordml" xmlns:w15="http://schemas.microsoft.com/office/word/2012/wordml" xmlns:w16cid="http://schemas.microsoft.com/office/word/2016/wordml/cid" xmlns:w16se="http://schemas.microsoft.com/office/word/2015/wordml/symex" xmlns:wpg="http://schemas.microsoft.com/office/word/2010/wordprocessingGroup" xmlns:wpi="http://schemas.microsoft.com/office/word/2010/wordprocessingInk" xmlns:wne="http://schemas.microsoft.com/office/word/2006/wordml" xmlns:wps="http://schemas.microsoft.com/office/word/2010/wordprocessingShape" mc:Ignorable="w14 w15 w16se w16cid wp14">
   <w:endnote w:type="separator" w:id="-1">
     <w:p>
       <w:pPr>
@@ -395,7 +903,7 @@
 </file>
 
 <file path=word/footnotes.xml><?xml version="1.0" encoding="utf-8"?>
-<w:footnotes xmlns:wpc="http://schemas.microsoft.com/office/word/2010/wordprocessingCanvas" xmlns:cx="http://schemas.microsoft.com/office/drawing/2014/chartex" xmlns:cx1="http://schemas.microsoft.com/office/drawing/2015/9/8/chartex" xmlns:cx2="http://schemas.microsoft.com/office/drawing/2015/10/21/chartex" xmlns:cx3="http://schemas.microsoft.com/office/drawing/2016/5/9/chartex" xmlns:cx4="http://schemas.microsoft.com/office/drawing/2016/5/10/chartex" xmlns:cx5="http://schemas.microsoft.com/office/drawing/2016/5/11/chartex" xmlns:cx6="http://schemas.microsoft.com/office/drawing/2016/5/12/chartex" xmlns:cx7="http://schemas.microsoft.com/office/drawing/2016/5/13/chartex" xmlns:cx8="http://schemas.microsoft.com/office/drawing/2016/5/14/chartex" xmlns:mc="http://schemas.openxmlformats.org/markup-compatibility/2006" xmlns:aink="http://schemas.microsoft.com/office/drawing/2016/ink" xmlns:am3d="http://schemas.microsoft.com/office/drawing/2017/model3d" xmlns:o="urn:schemas-microsoft-com:office:office" xmlns:r="http://schemas.openxmlformats.org/officeDocument/2006/relationships" xmlns:m="http://schemas.openxmlformats.org/officeDocument/2006/math" xmlns:v="urn:schemas-microsoft-com:vml" xmlns:wp14="http://schemas.microsoft.com/office/word/2010/wordprocessingDrawing" xmlns:wp="http://schemas.openxmlformats.org/drawingml/2006/wordprocessingDrawing" xmlns:w10="urn:schemas-microsoft-com:office:word" xmlns:w="http://schemas.openxmlformats.org/wordprocessingml/2006/main" xmlns:w14="http://schemas.microsoft.com/office/word/2010/wordml" xmlns:w15="http://schemas.microsoft.com/office/word/2012/wordml" xmlns:w16cex="http://schemas.microsoft.com/office/word/2018/wordml/cex" xmlns:w16cid="http://schemas.microsoft.com/office/word/2016/wordml/cid" xmlns:w16="http://schemas.microsoft.com/office/word/2018/wordml" xmlns:w16se="http://schemas.microsoft.com/office/word/2015/wordml/symex" xmlns:wpg="http://schemas.microsoft.com/office/word/2010/wordprocessingGroup" xmlns:wpi="http://schemas.microsoft.com/office/word/2010/wordprocessingInk" xmlns:wne="http://schemas.microsoft.com/office/word/2006/wordml" xmlns:wps="http://schemas.microsoft.com/office/word/2010/wordprocessingShape" mc:Ignorable="w14 w15 w16se w16cid w16 w16cex wp14">
+<w:footnotes xmlns:wpc="http://schemas.microsoft.com/office/word/2010/wordprocessingCanvas" xmlns:cx="http://schemas.microsoft.com/office/drawing/2014/chartex" xmlns:cx1="http://schemas.microsoft.com/office/drawing/2015/9/8/chartex" xmlns:cx2="http://schemas.microsoft.com/office/drawing/2015/10/21/chartex" xmlns:cx3="http://schemas.microsoft.com/office/drawing/2016/5/9/chartex" xmlns:cx4="http://schemas.microsoft.com/office/drawing/2016/5/10/chartex" xmlns:cx5="http://schemas.microsoft.com/office/drawing/2016/5/11/chartex" xmlns:cx6="http://schemas.microsoft.com/office/drawing/2016/5/12/chartex" xmlns:cx7="http://schemas.microsoft.com/office/drawing/2016/5/13/chartex" xmlns:cx8="http://schemas.microsoft.com/office/drawing/2016/5/14/chartex" xmlns:mc="http://schemas.openxmlformats.org/markup-compatibility/2006" xmlns:aink="http://schemas.microsoft.com/office/drawing/2016/ink" xmlns:am3d="http://schemas.microsoft.com/office/drawing/2017/model3d" xmlns:o="urn:schemas-microsoft-com:office:office" xmlns:r="http://schemas.openxmlformats.org/officeDocument/2006/relationships" xmlns:m="http://schemas.openxmlformats.org/officeDocument/2006/math" xmlns:v="urn:schemas-microsoft-com:vml" xmlns:wp14="http://schemas.microsoft.com/office/word/2010/wordprocessingDrawing" xmlns:wp="http://schemas.openxmlformats.org/drawingml/2006/wordprocessingDrawing" xmlns:w10="urn:schemas-microsoft-com:office:word" xmlns:w="http://schemas.openxmlformats.org/wordprocessingml/2006/main" xmlns:w14="http://schemas.microsoft.com/office/word/2010/wordml" xmlns:w15="http://schemas.microsoft.com/office/word/2012/wordml" xmlns:w16cid="http://schemas.microsoft.com/office/word/2016/wordml/cid" xmlns:w16se="http://schemas.microsoft.com/office/word/2015/wordml/symex" xmlns:wpg="http://schemas.microsoft.com/office/word/2010/wordprocessingGroup" xmlns:wpi="http://schemas.microsoft.com/office/word/2010/wordprocessingInk" xmlns:wne="http://schemas.microsoft.com/office/word/2006/wordml" xmlns:wps="http://schemas.microsoft.com/office/word/2010/wordprocessingShape" mc:Ignorable="w14 w15 w16se w16cid wp14">
   <w:footnote w:type="separator" w:id="-1">
     <w:p>
       <w:pPr>
@@ -420,7 +928,7 @@
 </file>
 
 <file path=word/header1.xml><?xml version="1.0" encoding="utf-8"?>
-<w:hdr xmlns:wpc="http://schemas.microsoft.com/office/word/2010/wordprocessingCanvas" xmlns:cx="http://schemas.microsoft.com/office/drawing/2014/chartex" xmlns:cx1="http://schemas.microsoft.com/office/drawing/2015/9/8/chartex" xmlns:cx2="http://schemas.microsoft.com/office/drawing/2015/10/21/chartex" xmlns:cx3="http://schemas.microsoft.com/office/drawing/2016/5/9/chartex" xmlns:cx4="http://schemas.microsoft.com/office/drawing/2016/5/10/chartex" xmlns:cx5="http://schemas.microsoft.com/office/drawing/2016/5/11/chartex" xmlns:cx6="http://schemas.microsoft.com/office/drawing/2016/5/12/chartex" xmlns:cx7="http://schemas.microsoft.com/office/drawing/2016/5/13/chartex" xmlns:cx8="http://schemas.microsoft.com/office/drawing/2016/5/14/chartex" xmlns:mc="http://schemas.openxmlformats.org/markup-compatibility/2006" xmlns:aink="http://schemas.microsoft.com/office/drawing/2016/ink" xmlns:am3d="http://schemas.microsoft.com/office/drawing/2017/model3d" xmlns:o="urn:schemas-microsoft-com:office:office" xmlns:r="http://schemas.openxmlformats.org/officeDocument/2006/relationships" xmlns:m="http://schemas.openxmlformats.org/officeDocument/2006/math" xmlns:v="urn:schemas-microsoft-com:vml" xmlns:wp14="http://schemas.microsoft.com/office/word/2010/wordprocessingDrawing" xmlns:wp="http://schemas.openxmlformats.org/drawingml/2006/wordprocessingDrawing" xmlns:w10="urn:schemas-microsoft-com:office:word" xmlns:w="http://schemas.openxmlformats.org/wordprocessingml/2006/main" xmlns:w14="http://schemas.microsoft.com/office/word/2010/wordml" xmlns:w15="http://schemas.microsoft.com/office/word/2012/wordml" xmlns:w16cex="http://schemas.microsoft.com/office/word/2018/wordml/cex" xmlns:w16cid="http://schemas.microsoft.com/office/word/2016/wordml/cid" xmlns:w16="http://schemas.microsoft.com/office/word/2018/wordml" xmlns:w16se="http://schemas.microsoft.com/office/word/2015/wordml/symex" xmlns:wpg="http://schemas.microsoft.com/office/word/2010/wordprocessingGroup" xmlns:wpi="http://schemas.microsoft.com/office/word/2010/wordprocessingInk" xmlns:wne="http://schemas.microsoft.com/office/word/2006/wordml" xmlns:wps="http://schemas.microsoft.com/office/word/2010/wordprocessingShape" mc:Ignorable="w14 w15 w16se w16cid w16 w16cex wp14">
+<w:hdr xmlns:wpc="http://schemas.microsoft.com/office/word/2010/wordprocessingCanvas" xmlns:cx="http://schemas.microsoft.com/office/drawing/2014/chartex" xmlns:cx1="http://schemas.microsoft.com/office/drawing/2015/9/8/chartex" xmlns:cx2="http://schemas.microsoft.com/office/drawing/2015/10/21/chartex" xmlns:cx3="http://schemas.microsoft.com/office/drawing/2016/5/9/chartex" xmlns:cx4="http://schemas.microsoft.com/office/drawing/2016/5/10/chartex" xmlns:cx5="http://schemas.microsoft.com/office/drawing/2016/5/11/chartex" xmlns:cx6="http://schemas.microsoft.com/office/drawing/2016/5/12/chartex" xmlns:cx7="http://schemas.microsoft.com/office/drawing/2016/5/13/chartex" xmlns:cx8="http://schemas.microsoft.com/office/drawing/2016/5/14/chartex" xmlns:mc="http://schemas.openxmlformats.org/markup-compatibility/2006" xmlns:aink="http://schemas.microsoft.com/office/drawing/2016/ink" xmlns:am3d="http://schemas.microsoft.com/office/drawing/2017/model3d" xmlns:o="urn:schemas-microsoft-com:office:office" xmlns:r="http://schemas.openxmlformats.org/officeDocument/2006/relationships" xmlns:m="http://schemas.openxmlformats.org/officeDocument/2006/math" xmlns:v="urn:schemas-microsoft-com:vml" xmlns:wp14="http://schemas.microsoft.com/office/word/2010/wordprocessingDrawing" xmlns:wp="http://schemas.openxmlformats.org/drawingml/2006/wordprocessingDrawing" xmlns:w10="urn:schemas-microsoft-com:office:word" xmlns:w="http://schemas.openxmlformats.org/wordprocessingml/2006/main" xmlns:w14="http://schemas.microsoft.com/office/word/2010/wordml" xmlns:w15="http://schemas.microsoft.com/office/word/2012/wordml" xmlns:w16cid="http://schemas.microsoft.com/office/word/2016/wordml/cid" xmlns:w16se="http://schemas.microsoft.com/office/word/2015/wordml/symex" xmlns:wpg="http://schemas.microsoft.com/office/word/2010/wordprocessingGroup" xmlns:wpi="http://schemas.microsoft.com/office/word/2010/wordprocessingInk" xmlns:wne="http://schemas.microsoft.com/office/word/2006/wordml" xmlns:wps="http://schemas.microsoft.com/office/word/2010/wordprocessingShape" mc:Ignorable="w14 w15 w16se w16cid wp14">
   <w:p>
     <w:pPr>
       <w:pStyle w:val="Encabezado"/>
@@ -440,7 +948,7 @@
 </file>
 
 <file path=word/numbering.xml><?xml version="1.0" encoding="utf-8"?>
-<w:numbering xmlns:wpc="http://schemas.microsoft.com/office/word/2010/wordprocessingCanvas" xmlns:cx="http://schemas.microsoft.com/office/drawing/2014/chartex" xmlns:cx1="http://schemas.microsoft.com/office/drawing/2015/9/8/chartex" xmlns:cx2="http://schemas.microsoft.com/office/drawing/2015/10/21/chartex" xmlns:cx3="http://schemas.microsoft.com/office/drawing/2016/5/9/chartex" xmlns:cx4="http://schemas.microsoft.com/office/drawing/2016/5/10/chartex" xmlns:cx5="http://schemas.microsoft.com/office/drawing/2016/5/11/chartex" xmlns:cx6="http://schemas.microsoft.com/office/drawing/2016/5/12/chartex" xmlns:cx7="http://schemas.microsoft.com/office/drawing/2016/5/13/chartex" xmlns:cx8="http://schemas.microsoft.com/office/drawing/2016/5/14/chartex" xmlns:mc="http://schemas.openxmlformats.org/markup-compatibility/2006" xmlns:aink="http://schemas.microsoft.com/office/drawing/2016/ink" xmlns:am3d="http://schemas.microsoft.com/office/drawing/2017/model3d" xmlns:o="urn:schemas-microsoft-com:office:office" xmlns:r="http://schemas.openxmlformats.org/officeDocument/2006/relationships" xmlns:m="http://schemas.openxmlformats.org/officeDocument/2006/math" xmlns:v="urn:schemas-microsoft-com:vml" xmlns:wp14="http://schemas.microsoft.com/office/word/2010/wordprocessingDrawing" xmlns:wp="http://schemas.openxmlformats.org/drawingml/2006/wordprocessingDrawing" xmlns:w10="urn:schemas-microsoft-com:office:word" xmlns:w="http://schemas.openxmlformats.org/wordprocessingml/2006/main" xmlns:w14="http://schemas.microsoft.com/office/word/2010/wordml" xmlns:w15="http://schemas.microsoft.com/office/word/2012/wordml" xmlns:w16cex="http://schemas.microsoft.com/office/word/2018/wordml/cex" xmlns:w16cid="http://schemas.microsoft.com/office/word/2016/wordml/cid" xmlns:w16="http://schemas.microsoft.com/office/word/2018/wordml" xmlns:w16se="http://schemas.microsoft.com/office/word/2015/wordml/symex" xmlns:wpg="http://schemas.microsoft.com/office/word/2010/wordprocessingGroup" xmlns:wpi="http://schemas.microsoft.com/office/word/2010/wordprocessingInk" xmlns:wne="http://schemas.microsoft.com/office/word/2006/wordml" xmlns:wps="http://schemas.microsoft.com/office/word/2010/wordprocessingShape" mc:Ignorable="w14 w15 w16se w16cid w16 w16cex wp14">
+<w:numbering xmlns:wpc="http://schemas.microsoft.com/office/word/2010/wordprocessingCanvas" xmlns:cx="http://schemas.microsoft.com/office/drawing/2014/chartex" xmlns:cx1="http://schemas.microsoft.com/office/drawing/2015/9/8/chartex" xmlns:cx2="http://schemas.microsoft.com/office/drawing/2015/10/21/chartex" xmlns:cx3="http://schemas.microsoft.com/office/drawing/2016/5/9/chartex" xmlns:cx4="http://schemas.microsoft.com/office/drawing/2016/5/10/chartex" xmlns:cx5="http://schemas.microsoft.com/office/drawing/2016/5/11/chartex" xmlns:cx6="http://schemas.microsoft.com/office/drawing/2016/5/12/chartex" xmlns:cx7="http://schemas.microsoft.com/office/drawing/2016/5/13/chartex" xmlns:cx8="http://schemas.microsoft.com/office/drawing/2016/5/14/chartex" xmlns:mc="http://schemas.openxmlformats.org/markup-compatibility/2006" xmlns:aink="http://schemas.microsoft.com/office/drawing/2016/ink" xmlns:am3d="http://schemas.microsoft.com/office/drawing/2017/model3d" xmlns:o="urn:schemas-microsoft-com:office:office" xmlns:r="http://schemas.openxmlformats.org/officeDocument/2006/relationships" xmlns:m="http://schemas.openxmlformats.org/officeDocument/2006/math" xmlns:v="urn:schemas-microsoft-com:vml" xmlns:wp14="http://schemas.microsoft.com/office/word/2010/wordprocessingDrawing" xmlns:wp="http://schemas.openxmlformats.org/drawingml/2006/wordprocessingDrawing" xmlns:w10="urn:schemas-microsoft-com:office:word" xmlns:w="http://schemas.openxmlformats.org/wordprocessingml/2006/main" xmlns:w14="http://schemas.microsoft.com/office/word/2010/wordml" xmlns:w15="http://schemas.microsoft.com/office/word/2012/wordml" xmlns:w16cid="http://schemas.microsoft.com/office/word/2016/wordml/cid" xmlns:w16se="http://schemas.microsoft.com/office/word/2015/wordml/symex" xmlns:wpg="http://schemas.microsoft.com/office/word/2010/wordprocessingGroup" xmlns:wpi="http://schemas.microsoft.com/office/word/2010/wordprocessingInk" xmlns:wne="http://schemas.microsoft.com/office/word/2006/wordml" xmlns:wps="http://schemas.microsoft.com/office/word/2010/wordprocessingShape" mc:Ignorable="w14 w15 w16se w16cid wp14">
   <w:abstractNum w:abstractNumId="0" w15:restartNumberingAfterBreak="0">
     <w:nsid w:val="013A3DD4"/>
     <w:multiLevelType w:val="multilevel"/>
@@ -680,7 +1188,7 @@
 </file>
 
 <file path=word/styles.xml><?xml version="1.0" encoding="utf-8"?>
-<w:styles xmlns:mc="http://schemas.openxmlformats.org/markup-compatibility/2006" xmlns:r="http://schemas.openxmlformats.org/officeDocument/2006/relationships" xmlns:w="http://schemas.openxmlformats.org/wordprocessingml/2006/main" xmlns:w14="http://schemas.microsoft.com/office/word/2010/wordml" xmlns:w15="http://schemas.microsoft.com/office/word/2012/wordml" xmlns:w16cex="http://schemas.microsoft.com/office/word/2018/wordml/cex" xmlns:w16cid="http://schemas.microsoft.com/office/word/2016/wordml/cid" xmlns:w16="http://schemas.microsoft.com/office/word/2018/wordml" xmlns:w16se="http://schemas.microsoft.com/office/word/2015/wordml/symex" mc:Ignorable="w14 w15 w16se w16cid w16 w16cex">
+<w:styles xmlns:mc="http://schemas.openxmlformats.org/markup-compatibility/2006" xmlns:r="http://schemas.openxmlformats.org/officeDocument/2006/relationships" xmlns:w="http://schemas.openxmlformats.org/wordprocessingml/2006/main" xmlns:w14="http://schemas.microsoft.com/office/word/2010/wordml" xmlns:w15="http://schemas.microsoft.com/office/word/2012/wordml" xmlns:w16cid="http://schemas.microsoft.com/office/word/2016/wordml/cid" xmlns:w16se="http://schemas.microsoft.com/office/word/2015/wordml/symex" mc:Ignorable="w14 w15 w16se w16cid">
   <w:docDefaults>
     <w:rPrDefault>
       <w:rPr>
@@ -696,7 +1204,7 @@
       </w:pPr>
     </w:pPrDefault>
   </w:docDefaults>
-  <w:latentStyles w:defLockedState="0" w:defUIPriority="99" w:defSemiHidden="0" w:defUnhideWhenUsed="0" w:defQFormat="0" w:count="376">
+  <w:latentStyles w:defLockedState="0" w:defUIPriority="99" w:defSemiHidden="0" w:defUnhideWhenUsed="0" w:defQFormat="0" w:count="377">
     <w:lsdException w:name="Normal" w:uiPriority="0" w:qFormat="1"/>
     <w:lsdException w:name="heading 1" w:uiPriority="9" w:qFormat="1"/>
     <w:lsdException w:name="heading 2" w:semiHidden="1" w:uiPriority="9" w:unhideWhenUsed="1" w:qFormat="1"/>
@@ -802,7 +1310,6 @@
     <w:lsdException w:name="HTML Sample" w:semiHidden="1" w:unhideWhenUsed="1"/>
     <w:lsdException w:name="HTML Typewriter" w:semiHidden="1" w:unhideWhenUsed="1"/>
     <w:lsdException w:name="HTML Variable" w:semiHidden="1" w:unhideWhenUsed="1"/>
-    <w:lsdException w:name="Normal Table" w:semiHidden="1" w:unhideWhenUsed="1"/>
     <w:lsdException w:name="annotation subject" w:semiHidden="1" w:unhideWhenUsed="1"/>
     <w:lsdException w:name="No List" w:semiHidden="1" w:unhideWhenUsed="1"/>
     <w:lsdException w:name="Outline List 1" w:semiHidden="1" w:unhideWhenUsed="1"/>
@@ -849,10 +1356,8 @@
     <w:lsdException w:name="Table Subtle 2" w:semiHidden="1" w:unhideWhenUsed="1"/>
     <w:lsdException w:name="Table Web 1" w:semiHidden="1" w:unhideWhenUsed="1"/>
     <w:lsdException w:name="Table Web 2" w:semiHidden="1" w:unhideWhenUsed="1"/>
-    <w:lsdException w:name="Table Web 3" w:semiHidden="1" w:unhideWhenUsed="1"/>
     <w:lsdException w:name="Balloon Text" w:semiHidden="1" w:unhideWhenUsed="1"/>
     <w:lsdException w:name="Table Grid" w:uiPriority="39"/>
-    <w:lsdException w:name="Table Theme" w:semiHidden="1" w:unhideWhenUsed="1"/>
     <w:lsdException w:name="Placeholder Text" w:semiHidden="1"/>
     <w:lsdException w:name="No Spacing" w:uiPriority="1" w:qFormat="1"/>
     <w:lsdException w:name="Light Shading" w:uiPriority="60"/>
@@ -1073,6 +1578,7 @@
     <w:lsdException w:name="Hashtag" w:semiHidden="1" w:unhideWhenUsed="1"/>
     <w:lsdException w:name="Unresolved Mention" w:semiHidden="1" w:unhideWhenUsed="1"/>
     <w:lsdException w:name="Smart Link" w:semiHidden="1" w:unhideWhenUsed="1"/>
+    <w:lsdException w:name="Smart Link Error" w:semiHidden="1" w:unhideWhenUsed="1"/>
   </w:latentStyles>
   <w:style w:type="paragraph" w:default="1" w:styleId="Normal">
     <w:name w:val="Normal"/>

</xml_diff>